<commit_message>
Added Heagney Space to 4412
</commit_message>
<xml_diff>
--- a/GAM_4412_01_2021FAO_Heagney.docx
+++ b/GAM_4412_01_2021FAO_Heagney.docx
@@ -1792,6 +1792,94 @@
       </w:pPr>
       <w:r>
         <w:lastRenderedPageBreak/>
+        <w:t>Blog Post Formatting</w:t>
+      </w:r>
+    </w:p>
+    <w:p>
+      <w:pPr>
+        <w:pStyle w:val="Heag-body-copy"/>
+      </w:pPr>
+      <w:r>
+        <w:t>All blog posts require two very specific components: bold headers, and what I am now calling The Heagney Space.</w:t>
+      </w:r>
+    </w:p>
+    <w:p>
+      <w:pPr>
+        <w:pStyle w:val="HPUSubstyle2"/>
+      </w:pPr>
+      <w:r>
+        <w:t>Bold Headers</w:t>
+      </w:r>
+    </w:p>
+    <w:p>
+      <w:pPr>
+        <w:pStyle w:val="Heag-body-copy"/>
+      </w:pPr>
+      <w:r>
+        <w:t xml:space="preserve">I require headers because headers help divide the reading up </w:t>
+      </w:r>
+      <w:proofErr w:type="gramStart"/>
+      <w:r>
+        <w:t>in to</w:t>
+      </w:r>
+      <w:proofErr w:type="gramEnd"/>
+      <w:r>
+        <w:t xml:space="preserve"> digestible parts. This syllabus has headers such as “Blog Post Formatting” or “Digital Portfolio”. If you need to scan to a particular area quickly, you can. Before you even start reading a paragraph, you know what it’s going to be about.</w:t>
+      </w:r>
+    </w:p>
+    <w:p>
+      <w:pPr>
+        <w:pStyle w:val="Heag-body-copy"/>
+      </w:pPr>
+      <w:r>
+        <w:t xml:space="preserve">If you only have one header at the very beginning of your blog post, then it technically is not a header, it is a title. Therefore, there must be multiple headers (2 or more!) throughout the blog post </w:t>
+      </w:r>
+      <w:proofErr w:type="gramStart"/>
+      <w:r>
+        <w:t>in order to</w:t>
+      </w:r>
+      <w:proofErr w:type="gramEnd"/>
+      <w:r>
+        <w:t xml:space="preserve"> qualify for this requirement.</w:t>
+      </w:r>
+    </w:p>
+    <w:p>
+      <w:pPr>
+        <w:pStyle w:val="HPUSubstyle2"/>
+      </w:pPr>
+      <w:r>
+        <w:t>The Heagney Space</w:t>
+      </w:r>
+    </w:p>
+    <w:p>
+      <w:pPr>
+        <w:pStyle w:val="Heag-body-copy"/>
+      </w:pPr>
+      <w:r>
+        <w:t>All blog posts must contain bold headers (to divide the blog post into sections) as well as what I call “The Heagney Space”, which is defined as a visible break the width of a single spacing between two paragraphs.</w:t>
+      </w:r>
+    </w:p>
+    <w:p>
+      <w:pPr>
+        <w:pStyle w:val="Heag-body-copy"/>
+      </w:pPr>
+      <w:r>
+        <w:t xml:space="preserve">Note, The Heagney Space is not the space between a header and a paragraph, or between an image and a paragraph. It is only the visible space between two paragraphs. </w:t>
+      </w:r>
+      <w:proofErr w:type="gramStart"/>
+      <w:r>
+        <w:t>In order to</w:t>
+      </w:r>
+      <w:proofErr w:type="gramEnd"/>
+      <w:r>
+        <w:t xml:space="preserve"> include The Heagney Space, there must be at least one instance of two or more paragraphs beneath one header.</w:t>
+      </w:r>
+    </w:p>
+    <w:p>
+      <w:pPr>
+        <w:pStyle w:val="HPUHeader"/>
+      </w:pPr>
+      <w:r>
         <w:t xml:space="preserve">Expectations </w:t>
       </w:r>
       <w:r>
@@ -2099,6 +2187,7 @@
         <w:pStyle w:val="HPUHeader"/>
       </w:pPr>
       <w:r>
+        <w:lastRenderedPageBreak/>
         <w:t>Deadlines</w:t>
       </w:r>
     </w:p>
@@ -2581,6 +2670,22 @@
       </w:r>
       <w:r>
         <w:t xml:space="preserve"> You must go above average expectations to receive an above average grade. This mimics the professional world of communication, where basic proficiency might get you in the door at the entry level, but creative thinking and a willingness to go beyond the minimum expectations are necessary to get noticed and advance.</w:t>
+      </w:r>
+    </w:p>
+    <w:p>
+      <w:pPr>
+        <w:rPr>
+          <w:rFonts w:eastAsia="Times New Roman" w:cs="Times New Roman"/>
+          <w:b/>
+          <w:bCs/>
+          <w:smallCaps/>
+          <w:color w:val="000000"/>
+          <w:sz w:val="29"/>
+          <w:szCs w:val="29"/>
+        </w:rPr>
+      </w:pPr>
+      <w:r>
+        <w:br w:type="page"/>
       </w:r>
     </w:p>
     <w:p>
@@ -16407,6 +16512,35 @@
     <w:basedOn w:val="DefaultParagraphFont"/>
     <w:rsid w:val="009D4B47"/>
   </w:style>
+  <w:style w:type="paragraph" w:customStyle="1" w:styleId="HPUSubstyle2">
+    <w:name w:val="HPUSubstyle2"/>
+    <w:basedOn w:val="Normal"/>
+    <w:link w:val="HPUSubstyle2Char"/>
+    <w:qFormat/>
+    <w:rsid w:val="0065106A"/>
+    <w:pPr>
+      <w:autoSpaceDE w:val="0"/>
+      <w:spacing w:before="240" w:line="360" w:lineRule="auto"/>
+    </w:pPr>
+    <w:rPr>
+      <w:rFonts w:eastAsia="Times-Bold" w:cs="Times-Bold"/>
+      <w:b/>
+      <w:bCs/>
+      <w:szCs w:val="20"/>
+    </w:rPr>
+  </w:style>
+  <w:style w:type="character" w:customStyle="1" w:styleId="HPUSubstyle2Char">
+    <w:name w:val="HPUSubstyle2 Char"/>
+    <w:basedOn w:val="DefaultParagraphFont"/>
+    <w:link w:val="HPUSubstyle2"/>
+    <w:rsid w:val="0065106A"/>
+    <w:rPr>
+      <w:rFonts w:ascii="Century Gothic" w:eastAsia="Times-Bold" w:hAnsi="Century Gothic" w:cs="Times-Bold"/>
+      <w:b/>
+      <w:bCs/>
+      <w:szCs w:val="20"/>
+    </w:rPr>
+  </w:style>
 </w:styles>
 </file>
 

</xml_diff>

<commit_message>
Updated Second Half of Semester
</commit_message>
<xml_diff>
--- a/GAM_4412_01_2021FAO_Heagney.docx
+++ b/GAM_4412_01_2021FAO_Heagney.docx
@@ -8121,7 +8121,7 @@
                 <w:rFonts w:ascii="Arimo" w:eastAsia="Times New Roman" w:hAnsi="Arimo" w:cs="Arial"/>
                 <w:color w:val="000000"/>
               </w:rPr>
-              <w:t>Lecture: Animating in game &amp; non-game engines</w:t>
+              <w:t>Activity: Paper Prototyping</w:t>
             </w:r>
           </w:p>
         </w:tc>
@@ -8674,7 +8674,30 @@
                 <w:rFonts w:ascii="Arimo" w:eastAsia="Times New Roman" w:hAnsi="Arimo" w:cs="Arial"/>
                 <w:color w:val="000000"/>
               </w:rPr>
-              <w:t>Activity: Work on projects in-class</w:t>
+              <w:t>Activity:</w:t>
+            </w:r>
+            <w:r>
+              <w:rPr>
+                <w:rFonts w:ascii="Arimo" w:eastAsia="Times New Roman" w:hAnsi="Arimo" w:cs="Arial"/>
+                <w:color w:val="000000"/>
+              </w:rPr>
+              <w:t xml:space="preserve"> More </w:t>
+            </w:r>
+            <w:proofErr w:type="spellStart"/>
+            <w:r>
+              <w:rPr>
+                <w:rFonts w:ascii="Arimo" w:eastAsia="Times New Roman" w:hAnsi="Arimo" w:cs="Arial"/>
+                <w:color w:val="000000"/>
+              </w:rPr>
+              <w:t>prototying</w:t>
+            </w:r>
+            <w:proofErr w:type="spellEnd"/>
+            <w:r>
+              <w:rPr>
+                <w:rFonts w:ascii="Arimo" w:eastAsia="Times New Roman" w:hAnsi="Arimo" w:cs="Arial"/>
+                <w:color w:val="000000"/>
+              </w:rPr>
+              <w:t xml:space="preserve"> in Engine </w:t>
             </w:r>
           </w:p>
         </w:tc>
@@ -8705,13 +8728,6 @@
                 <w:color w:val="000000"/>
               </w:rPr>
             </w:pPr>
-            <w:r>
-              <w:rPr>
-                <w:rFonts w:ascii="Arimo" w:eastAsia="Times New Roman" w:hAnsi="Arimo" w:cs="Arial"/>
-                <w:color w:val="000000"/>
-              </w:rPr>
-              <w:t>UX Low-Fi Prototype Due</w:t>
-            </w:r>
           </w:p>
         </w:tc>
         <w:tc>
@@ -8949,7 +8965,6 @@
             <w:tcBorders>
               <w:top w:val="single" w:sz="6" w:space="0" w:color="CCCCCC"/>
               <w:left w:val="single" w:sz="6" w:space="0" w:color="CCCCCC"/>
-              <w:bottom w:val="single" w:sz="6" w:space="0" w:color="CCCCCC"/>
               <w:right w:val="single" w:sz="6" w:space="0" w:color="D9D9D9"/>
             </w:tcBorders>
             <w:tcMar>
@@ -8972,15 +8987,6 @@
                 <w:color w:val="000000"/>
               </w:rPr>
             </w:pPr>
-            <w:r>
-              <w:rPr>
-                <w:rFonts w:ascii="Arimo" w:eastAsia="Times New Roman" w:hAnsi="Arimo" w:cs="Arial"/>
-                <w:b/>
-                <w:bCs/>
-                <w:color w:val="000000"/>
-              </w:rPr>
-              <w:t>UE4 "Toy I"</w:t>
-            </w:r>
           </w:p>
         </w:tc>
         <w:tc>
@@ -9013,6 +9019,15 @@
                 <w:color w:val="000000"/>
               </w:rPr>
             </w:pPr>
+            <w:r>
+              <w:rPr>
+                <w:rFonts w:ascii="Arimo" w:eastAsia="Times New Roman" w:hAnsi="Arimo" w:cs="Arial"/>
+                <w:b/>
+                <w:bCs/>
+                <w:color w:val="000000"/>
+              </w:rPr>
+              <w:t>Finish UI Prototyping</w:t>
+            </w:r>
           </w:p>
         </w:tc>
         <w:tc>
@@ -9047,7 +9062,30 @@
                 <w:rFonts w:ascii="Arimo" w:eastAsia="Times New Roman" w:hAnsi="Arimo" w:cs="Arial"/>
                 <w:color w:val="000000"/>
               </w:rPr>
-              <w:t>Lecture: Toys and UE4</w:t>
+              <w:t>Activity:</w:t>
+            </w:r>
+            <w:r>
+              <w:rPr>
+                <w:rFonts w:ascii="Arimo" w:eastAsia="Times New Roman" w:hAnsi="Arimo" w:cs="Arial"/>
+                <w:color w:val="000000"/>
+              </w:rPr>
+              <w:t xml:space="preserve"> More </w:t>
+            </w:r>
+            <w:proofErr w:type="spellStart"/>
+            <w:r>
+              <w:rPr>
+                <w:rFonts w:ascii="Arimo" w:eastAsia="Times New Roman" w:hAnsi="Arimo" w:cs="Arial"/>
+                <w:color w:val="000000"/>
+              </w:rPr>
+              <w:t>prototying</w:t>
+            </w:r>
+            <w:proofErr w:type="spellEnd"/>
+            <w:r>
+              <w:rPr>
+                <w:rFonts w:ascii="Arimo" w:eastAsia="Times New Roman" w:hAnsi="Arimo" w:cs="Arial"/>
+                <w:color w:val="000000"/>
+              </w:rPr>
+              <w:t xml:space="preserve"> in Engine </w:t>
             </w:r>
           </w:p>
         </w:tc>
@@ -9127,14 +9165,7 @@
                 <w:rFonts w:ascii="Arimo" w:eastAsia="Times New Roman" w:hAnsi="Arimo" w:cs="Arial"/>
                 <w:color w:val="000000"/>
               </w:rPr>
-              <w:t>h</w:t>
-            </w:r>
-            <w:r>
-              <w:rPr>
-                <w:rFonts w:ascii="Arimo" w:eastAsia="Times New Roman" w:hAnsi="Arimo" w:cs="Arial"/>
-                <w:color w:val="000000"/>
-              </w:rPr>
-              <w:t>r</w:t>
+              <w:t>hr</w:t>
             </w:r>
             <w:proofErr w:type="spellEnd"/>
             <w:r>
@@ -9271,9 +9302,8 @@
             <w:tcW w:w="1215" w:type="dxa"/>
             <w:vMerge/>
             <w:tcBorders>
-              <w:top w:val="single" w:sz="6" w:space="0" w:color="CCCCCC"/>
-              <w:left w:val="single" w:sz="6" w:space="0" w:color="CCCCCC"/>
-              <w:bottom w:val="single" w:sz="6" w:space="0" w:color="CCCCCC"/>
+              <w:left w:val="single" w:sz="6" w:space="0" w:color="CCCCCC"/>
+              <w:bottom w:val="single" w:sz="4" w:space="0" w:color="auto"/>
               <w:right w:val="single" w:sz="6" w:space="0" w:color="D9D9D9"/>
             </w:tcBorders>
             <w:vAlign w:val="center"/>
@@ -9348,8 +9378,38 @@
                 <w:rFonts w:ascii="Arimo" w:eastAsia="Times New Roman" w:hAnsi="Arimo" w:cs="Arial"/>
                 <w:color w:val="000000"/>
               </w:rPr>
-              <w:t>Discussion: Toys and UE4</w:t>
-            </w:r>
+              <w:t>Activity:</w:t>
+            </w:r>
+            <w:r>
+              <w:rPr>
+                <w:rFonts w:ascii="Arimo" w:eastAsia="Times New Roman" w:hAnsi="Arimo" w:cs="Arial"/>
+                <w:color w:val="000000"/>
+              </w:rPr>
+              <w:t xml:space="preserve"> More </w:t>
+            </w:r>
+            <w:proofErr w:type="spellStart"/>
+            <w:r>
+              <w:rPr>
+                <w:rFonts w:ascii="Arimo" w:eastAsia="Times New Roman" w:hAnsi="Arimo" w:cs="Arial"/>
+                <w:color w:val="000000"/>
+              </w:rPr>
+              <w:t>prototying</w:t>
+            </w:r>
+            <w:proofErr w:type="spellEnd"/>
+            <w:r>
+              <w:rPr>
+                <w:rFonts w:ascii="Arimo" w:eastAsia="Times New Roman" w:hAnsi="Arimo" w:cs="Arial"/>
+                <w:color w:val="000000"/>
+              </w:rPr>
+              <w:t xml:space="preserve"> in Engine </w:t>
+            </w:r>
+          </w:p>
+          <w:p>
+            <w:pPr>
+              <w:rPr>
+                <w:rFonts w:ascii="Arimo" w:eastAsia="Times New Roman" w:hAnsi="Arimo" w:cs="Arial"/>
+              </w:rPr>
+            </w:pPr>
           </w:p>
         </w:tc>
         <w:tc>
@@ -9379,13 +9439,6 @@
                 <w:color w:val="000000"/>
               </w:rPr>
             </w:pPr>
-            <w:r>
-              <w:rPr>
-                <w:rFonts w:ascii="Arimo" w:eastAsia="Times New Roman" w:hAnsi="Arimo" w:cs="Arial"/>
-                <w:color w:val="000000"/>
-              </w:rPr>
-              <w:t>Blog 6: Toy I idea</w:t>
-            </w:r>
           </w:p>
         </w:tc>
         <w:tc>
@@ -9542,26 +9595,53 @@
         <w:tc>
           <w:tcPr>
             <w:tcW w:w="1215" w:type="dxa"/>
-            <w:vMerge/>
-            <w:tcBorders>
-              <w:top w:val="single" w:sz="6" w:space="0" w:color="CCCCCC"/>
-              <w:left w:val="single" w:sz="6" w:space="0" w:color="CCCCCC"/>
-              <w:bottom w:val="single" w:sz="6" w:space="0" w:color="CCCCCC"/>
-              <w:right w:val="single" w:sz="6" w:space="0" w:color="D9D9D9"/>
-            </w:tcBorders>
-            <w:vAlign w:val="center"/>
-            <w:hideMark/>
-          </w:tcPr>
-          <w:p>
-            <w:pPr>
-              <w:spacing w:after="0" w:line="240" w:lineRule="auto"/>
-              <w:rPr>
-                <w:rFonts w:ascii="Arimo" w:eastAsia="Times New Roman" w:hAnsi="Arimo" w:cs="Arial"/>
-                <w:b/>
-                <w:bCs/>
-                <w:color w:val="000000"/>
-              </w:rPr>
-            </w:pPr>
+            <w:vMerge w:val="restart"/>
+            <w:tcBorders>
+              <w:top w:val="single" w:sz="4" w:space="0" w:color="auto"/>
+              <w:left w:val="single" w:sz="6" w:space="0" w:color="CCCCCC"/>
+              <w:right w:val="single" w:sz="6" w:space="0" w:color="D9D9D9"/>
+            </w:tcBorders>
+            <w:vAlign w:val="center"/>
+            <w:hideMark/>
+          </w:tcPr>
+          <w:p>
+            <w:pPr>
+              <w:spacing w:after="0" w:line="240" w:lineRule="auto"/>
+              <w:jc w:val="center"/>
+              <w:rPr>
+                <w:rFonts w:ascii="Arimo" w:eastAsia="Times New Roman" w:hAnsi="Arimo" w:cs="Arial"/>
+                <w:b/>
+                <w:bCs/>
+                <w:color w:val="000000"/>
+              </w:rPr>
+            </w:pPr>
+            <w:r>
+              <w:rPr>
+                <w:rFonts w:ascii="Arimo" w:eastAsia="Times New Roman" w:hAnsi="Arimo" w:cs="Arial"/>
+                <w:b/>
+                <w:bCs/>
+                <w:color w:val="000000"/>
+              </w:rPr>
+              <w:t>UE4</w:t>
+            </w:r>
+            <w:r>
+              <w:rPr>
+                <w:rFonts w:ascii="Arimo" w:eastAsia="Times New Roman" w:hAnsi="Arimo" w:cs="Arial"/>
+                <w:b/>
+                <w:bCs/>
+                <w:color w:val="000000"/>
+              </w:rPr>
+              <w:br/>
+            </w:r>
+            <w:r>
+              <w:rPr>
+                <w:rFonts w:ascii="Arimo" w:eastAsia="Times New Roman" w:hAnsi="Arimo" w:cs="Arial"/>
+                <w:b/>
+                <w:bCs/>
+                <w:color w:val="000000"/>
+              </w:rPr>
+              <w:t>"Toy I"</w:t>
+            </w:r>
           </w:p>
         </w:tc>
         <w:tc>
@@ -9594,6 +9674,15 @@
                 <w:color w:val="000000"/>
               </w:rPr>
             </w:pPr>
+            <w:r>
+              <w:rPr>
+                <w:rFonts w:ascii="Arimo" w:eastAsia="Times New Roman" w:hAnsi="Arimo" w:cs="Arial"/>
+                <w:b/>
+                <w:bCs/>
+                <w:color w:val="000000"/>
+              </w:rPr>
+              <w:t>Playing with toys</w:t>
+            </w:r>
           </w:p>
         </w:tc>
         <w:tc>
@@ -9628,7 +9717,7 @@
                 <w:rFonts w:ascii="Arimo" w:eastAsia="Times New Roman" w:hAnsi="Arimo" w:cs="Arial"/>
                 <w:color w:val="000000"/>
               </w:rPr>
-              <w:t>Discussion: student's toys progress</w:t>
+              <w:t>Lecture: Toys and UE4</w:t>
             </w:r>
           </w:p>
         </w:tc>
@@ -9659,6 +9748,13 @@
                 <w:color w:val="000000"/>
               </w:rPr>
             </w:pPr>
+            <w:r>
+              <w:rPr>
+                <w:rFonts w:ascii="Arimo" w:eastAsia="Times New Roman" w:hAnsi="Arimo" w:cs="Arial"/>
+                <w:color w:val="000000"/>
+              </w:rPr>
+              <w:t>Blog 6: Toy I idea</w:t>
+            </w:r>
           </w:p>
         </w:tc>
         <w:tc>
@@ -9821,9 +9917,7 @@
             <w:tcW w:w="1215" w:type="dxa"/>
             <w:vMerge/>
             <w:tcBorders>
-              <w:top w:val="single" w:sz="6" w:space="0" w:color="CCCCCC"/>
-              <w:left w:val="single" w:sz="6" w:space="0" w:color="CCCCCC"/>
-              <w:bottom w:val="single" w:sz="6" w:space="0" w:color="CCCCCC"/>
+              <w:left w:val="single" w:sz="6" w:space="0" w:color="CCCCCC"/>
               <w:right w:val="single" w:sz="6" w:space="0" w:color="D9D9D9"/>
             </w:tcBorders>
             <w:vAlign w:val="center"/>
@@ -9898,7 +9992,7 @@
                 <w:rFonts w:ascii="Arimo" w:eastAsia="Times New Roman" w:hAnsi="Arimo" w:cs="Arial"/>
                 <w:color w:val="000000"/>
               </w:rPr>
-              <w:t>Discussion: student's toys progress</w:t>
+              <w:t>Discussion: Toys and UE4</w:t>
             </w:r>
           </w:p>
         </w:tc>
@@ -9929,13 +10023,6 @@
                 <w:color w:val="000000"/>
               </w:rPr>
             </w:pPr>
-            <w:r>
-              <w:rPr>
-                <w:rFonts w:ascii="Arimo" w:eastAsia="Times New Roman" w:hAnsi="Arimo" w:cs="Arial"/>
-                <w:color w:val="000000"/>
-              </w:rPr>
-              <w:t>Toy 1 Project Due</w:t>
-            </w:r>
           </w:p>
         </w:tc>
         <w:tc>
@@ -10092,11 +10179,9 @@
         <w:tc>
           <w:tcPr>
             <w:tcW w:w="1215" w:type="dxa"/>
-            <w:vMerge w:val="restart"/>
-            <w:tcBorders>
-              <w:top w:val="single" w:sz="6" w:space="0" w:color="CCCCCC"/>
-              <w:left w:val="single" w:sz="6" w:space="0" w:color="CCCCCC"/>
-              <w:bottom w:val="single" w:sz="6" w:space="0" w:color="CCCCCC"/>
+            <w:vMerge/>
+            <w:tcBorders>
+              <w:left w:val="single" w:sz="6" w:space="0" w:color="CCCCCC"/>
               <w:right w:val="single" w:sz="6" w:space="0" w:color="D9D9D9"/>
             </w:tcBorders>
             <w:tcMar>
@@ -10111,23 +10196,13 @@
           <w:p>
             <w:pPr>
               <w:spacing w:after="0" w:line="240" w:lineRule="auto"/>
-              <w:jc w:val="center"/>
-              <w:rPr>
-                <w:rFonts w:ascii="Arimo" w:eastAsia="Times New Roman" w:hAnsi="Arimo" w:cs="Arial"/>
-                <w:b/>
-                <w:bCs/>
-                <w:color w:val="000000"/>
-              </w:rPr>
-            </w:pPr>
-            <w:r>
-              <w:rPr>
-                <w:rFonts w:ascii="Arimo" w:eastAsia="Times New Roman" w:hAnsi="Arimo" w:cs="Arial"/>
-                <w:b/>
-                <w:bCs/>
-                <w:color w:val="000000"/>
-              </w:rPr>
-              <w:t>UE4 "Toy II"</w:t>
-            </w:r>
+              <w:rPr>
+                <w:rFonts w:ascii="Arimo" w:eastAsia="Times New Roman" w:hAnsi="Arimo" w:cs="Arial"/>
+                <w:b/>
+                <w:bCs/>
+                <w:color w:val="000000"/>
+              </w:rPr>
+            </w:pPr>
           </w:p>
         </w:tc>
         <w:tc>
@@ -10160,6 +10235,15 @@
                 <w:color w:val="000000"/>
               </w:rPr>
             </w:pPr>
+            <w:r>
+              <w:rPr>
+                <w:rFonts w:ascii="Arimo" w:eastAsia="Times New Roman" w:hAnsi="Arimo" w:cs="Arial"/>
+                <w:b/>
+                <w:bCs/>
+                <w:color w:val="000000"/>
+              </w:rPr>
+              <w:t>Playing with toys</w:t>
+            </w:r>
           </w:p>
         </w:tc>
         <w:tc>
@@ -10194,7 +10278,7 @@
                 <w:rFonts w:ascii="Arimo" w:eastAsia="Times New Roman" w:hAnsi="Arimo" w:cs="Arial"/>
                 <w:color w:val="000000"/>
               </w:rPr>
-              <w:t>Activity: Workshopping UI</w:t>
+              <w:t>Discussion: student's toys progress</w:t>
             </w:r>
           </w:p>
         </w:tc>
@@ -10274,14 +10358,7 @@
                 <w:rFonts w:ascii="Arimo" w:eastAsia="Times New Roman" w:hAnsi="Arimo" w:cs="Arial"/>
                 <w:color w:val="000000"/>
               </w:rPr>
-              <w:t>h</w:t>
-            </w:r>
-            <w:r>
-              <w:rPr>
-                <w:rFonts w:ascii="Arimo" w:eastAsia="Times New Roman" w:hAnsi="Arimo" w:cs="Arial"/>
-                <w:color w:val="000000"/>
-              </w:rPr>
-              <w:t>r</w:t>
+              <w:t>hr</w:t>
             </w:r>
             <w:proofErr w:type="spellEnd"/>
             <w:r>
@@ -10297,21 +10374,7 @@
                 <w:color w:val="000000"/>
               </w:rPr>
               <w:br/>
-              <w:t xml:space="preserve">Toy </w:t>
-            </w:r>
-            <w:r>
-              <w:rPr>
-                <w:rFonts w:ascii="Arimo" w:eastAsia="Times New Roman" w:hAnsi="Arimo" w:cs="Arial"/>
-                <w:color w:val="000000"/>
-              </w:rPr>
-              <w:t>I</w:t>
-            </w:r>
-            <w:r>
-              <w:rPr>
-                <w:rFonts w:ascii="Arimo" w:eastAsia="Times New Roman" w:hAnsi="Arimo" w:cs="Arial"/>
-                <w:color w:val="000000"/>
-              </w:rPr>
-              <w:t>I Project: 4 hours</w:t>
+              <w:t>Toy II Project: 4 hours</w:t>
             </w:r>
           </w:p>
         </w:tc>
@@ -10432,9 +10495,8 @@
             <w:tcW w:w="1215" w:type="dxa"/>
             <w:vMerge/>
             <w:tcBorders>
-              <w:top w:val="single" w:sz="6" w:space="0" w:color="CCCCCC"/>
-              <w:left w:val="single" w:sz="6" w:space="0" w:color="CCCCCC"/>
-              <w:bottom w:val="single" w:sz="6" w:space="0" w:color="CCCCCC"/>
+              <w:left w:val="single" w:sz="6" w:space="0" w:color="CCCCCC"/>
+              <w:bottom w:val="single" w:sz="4" w:space="0" w:color="auto"/>
               <w:right w:val="single" w:sz="6" w:space="0" w:color="D9D9D9"/>
             </w:tcBorders>
             <w:vAlign w:val="center"/>
@@ -10509,7 +10571,7 @@
                 <w:rFonts w:ascii="Arimo" w:eastAsia="Times New Roman" w:hAnsi="Arimo" w:cs="Arial"/>
                 <w:color w:val="000000"/>
               </w:rPr>
-              <w:t>Activity: Workshopping UI</w:t>
+              <w:t>Discussion: student's toys progress</w:t>
             </w:r>
           </w:p>
         </w:tc>
@@ -10545,7 +10607,7 @@
                 <w:rFonts w:ascii="Arimo" w:eastAsia="Times New Roman" w:hAnsi="Arimo" w:cs="Arial"/>
                 <w:color w:val="000000"/>
               </w:rPr>
-              <w:t>Blog 7: Toy II Idea</w:t>
+              <w:t>Toy 1 Project Due</w:t>
             </w:r>
           </w:p>
         </w:tc>
@@ -10703,26 +10765,35 @@
         <w:tc>
           <w:tcPr>
             <w:tcW w:w="1215" w:type="dxa"/>
-            <w:vMerge/>
-            <w:tcBorders>
-              <w:top w:val="single" w:sz="6" w:space="0" w:color="CCCCCC"/>
-              <w:left w:val="single" w:sz="6" w:space="0" w:color="CCCCCC"/>
-              <w:bottom w:val="single" w:sz="6" w:space="0" w:color="CCCCCC"/>
-              <w:right w:val="single" w:sz="6" w:space="0" w:color="D9D9D9"/>
-            </w:tcBorders>
-            <w:vAlign w:val="center"/>
-            <w:hideMark/>
-          </w:tcPr>
-          <w:p>
-            <w:pPr>
-              <w:spacing w:after="0" w:line="240" w:lineRule="auto"/>
-              <w:rPr>
-                <w:rFonts w:ascii="Arimo" w:eastAsia="Times New Roman" w:hAnsi="Arimo" w:cs="Arial"/>
-                <w:b/>
-                <w:bCs/>
-                <w:color w:val="000000"/>
-              </w:rPr>
-            </w:pPr>
+            <w:vMerge w:val="restart"/>
+            <w:tcBorders>
+              <w:top w:val="single" w:sz="4" w:space="0" w:color="auto"/>
+              <w:left w:val="single" w:sz="6" w:space="0" w:color="CCCCCC"/>
+              <w:right w:val="single" w:sz="6" w:space="0" w:color="D9D9D9"/>
+            </w:tcBorders>
+            <w:vAlign w:val="center"/>
+            <w:hideMark/>
+          </w:tcPr>
+          <w:p>
+            <w:pPr>
+              <w:spacing w:after="0" w:line="240" w:lineRule="auto"/>
+              <w:jc w:val="center"/>
+              <w:rPr>
+                <w:rFonts w:ascii="Arimo" w:eastAsia="Times New Roman" w:hAnsi="Arimo" w:cs="Arial"/>
+                <w:b/>
+                <w:bCs/>
+                <w:color w:val="000000"/>
+              </w:rPr>
+            </w:pPr>
+            <w:r>
+              <w:rPr>
+                <w:rFonts w:ascii="Arimo" w:eastAsia="Times New Roman" w:hAnsi="Arimo" w:cs="Arial"/>
+                <w:b/>
+                <w:bCs/>
+                <w:color w:val="000000"/>
+              </w:rPr>
+              <w:t>UE4 "Toy II"</w:t>
+            </w:r>
           </w:p>
         </w:tc>
         <w:tc>
@@ -10755,6 +10826,15 @@
                 <w:color w:val="000000"/>
               </w:rPr>
             </w:pPr>
+            <w:r>
+              <w:rPr>
+                <w:rFonts w:ascii="Arimo" w:eastAsia="Times New Roman" w:hAnsi="Arimo" w:cs="Arial"/>
+                <w:b/>
+                <w:bCs/>
+                <w:color w:val="000000"/>
+              </w:rPr>
+              <w:t>Playing with toys</w:t>
+            </w:r>
           </w:p>
         </w:tc>
         <w:tc>
@@ -10820,6 +10900,13 @@
                 <w:color w:val="000000"/>
               </w:rPr>
             </w:pPr>
+            <w:r>
+              <w:rPr>
+                <w:rFonts w:ascii="Arimo" w:eastAsia="Times New Roman" w:hAnsi="Arimo" w:cs="Arial"/>
+                <w:color w:val="000000"/>
+              </w:rPr>
+              <w:t>Blog 7: Toy II Idea</w:t>
+            </w:r>
           </w:p>
         </w:tc>
         <w:tc>
@@ -10861,21 +10948,7 @@
                 <w:color w:val="000000"/>
               </w:rPr>
               <w:br/>
-              <w:t xml:space="preserve">Toy </w:t>
-            </w:r>
-            <w:r>
-              <w:rPr>
-                <w:rFonts w:ascii="Arimo" w:eastAsia="Times New Roman" w:hAnsi="Arimo" w:cs="Arial"/>
-                <w:color w:val="000000"/>
-              </w:rPr>
-              <w:t>I</w:t>
-            </w:r>
-            <w:r>
-              <w:rPr>
-                <w:rFonts w:ascii="Arimo" w:eastAsia="Times New Roman" w:hAnsi="Arimo" w:cs="Arial"/>
-                <w:color w:val="000000"/>
-              </w:rPr>
-              <w:t>I Project: 6 hours</w:t>
+              <w:t>Toy II Project: 6 hours</w:t>
             </w:r>
           </w:p>
         </w:tc>
@@ -10996,17 +11069,16 @@
             <w:tcW w:w="1215" w:type="dxa"/>
             <w:vMerge/>
             <w:tcBorders>
-              <w:top w:val="single" w:sz="6" w:space="0" w:color="CCCCCC"/>
-              <w:left w:val="single" w:sz="6" w:space="0" w:color="CCCCCC"/>
-              <w:bottom w:val="single" w:sz="6" w:space="0" w:color="CCCCCC"/>
-              <w:right w:val="single" w:sz="6" w:space="0" w:color="D9D9D9"/>
-            </w:tcBorders>
-            <w:vAlign w:val="center"/>
-            <w:hideMark/>
-          </w:tcPr>
-          <w:p>
-            <w:pPr>
-              <w:spacing w:after="0" w:line="240" w:lineRule="auto"/>
+              <w:left w:val="single" w:sz="6" w:space="0" w:color="CCCCCC"/>
+              <w:right w:val="single" w:sz="6" w:space="0" w:color="D9D9D9"/>
+            </w:tcBorders>
+            <w:vAlign w:val="center"/>
+            <w:hideMark/>
+          </w:tcPr>
+          <w:p>
+            <w:pPr>
+              <w:spacing w:after="0" w:line="240" w:lineRule="auto"/>
+              <w:jc w:val="center"/>
               <w:rPr>
                 <w:rFonts w:ascii="Arimo" w:eastAsia="Times New Roman" w:hAnsi="Arimo" w:cs="Arial"/>
                 <w:b/>
@@ -11098,19 +11170,11 @@
           <w:p>
             <w:pPr>
               <w:spacing w:after="0" w:line="240" w:lineRule="auto"/>
-              <w:jc w:val="center"/>
-              <w:rPr>
-                <w:rFonts w:ascii="Arimo" w:eastAsia="Times New Roman" w:hAnsi="Arimo" w:cs="Arial"/>
-                <w:color w:val="000000"/>
-              </w:rPr>
-            </w:pPr>
-            <w:r>
-              <w:rPr>
-                <w:rFonts w:ascii="Arimo" w:eastAsia="Times New Roman" w:hAnsi="Arimo" w:cs="Arial"/>
-                <w:color w:val="000000"/>
-              </w:rPr>
-              <w:t>Toy 2 Project Due</w:t>
-            </w:r>
+              <w:rPr>
+                <w:rFonts w:ascii="Arimo" w:eastAsia="Times New Roman" w:hAnsi="Arimo" w:cs="Arial"/>
+                <w:color w:val="000000"/>
+              </w:rPr>
+            </w:pPr>
           </w:p>
         </w:tc>
         <w:tc>
@@ -11268,11 +11332,9 @@
         <w:tc>
           <w:tcPr>
             <w:tcW w:w="1215" w:type="dxa"/>
-            <w:vMerge w:val="restart"/>
-            <w:tcBorders>
-              <w:top w:val="single" w:sz="6" w:space="0" w:color="CCCCCC"/>
-              <w:left w:val="single" w:sz="6" w:space="0" w:color="CCCCCC"/>
-              <w:bottom w:val="single" w:sz="6" w:space="0" w:color="CCCCCC"/>
+            <w:vMerge/>
+            <w:tcBorders>
+              <w:left w:val="single" w:sz="6" w:space="0" w:color="CCCCCC"/>
               <w:right w:val="single" w:sz="6" w:space="0" w:color="D9D9D9"/>
             </w:tcBorders>
             <w:tcMar>
@@ -11295,15 +11357,6 @@
                 <w:color w:val="000000"/>
               </w:rPr>
             </w:pPr>
-            <w:r>
-              <w:rPr>
-                <w:rFonts w:ascii="Arimo" w:eastAsia="Times New Roman" w:hAnsi="Arimo" w:cs="Arial"/>
-                <w:b/>
-                <w:bCs/>
-                <w:color w:val="000000"/>
-              </w:rPr>
-              <w:t>UE4 "Toy III"</w:t>
-            </w:r>
           </w:p>
         </w:tc>
         <w:tc>
@@ -11336,6 +11389,15 @@
                 <w:color w:val="000000"/>
               </w:rPr>
             </w:pPr>
+            <w:r>
+              <w:rPr>
+                <w:rFonts w:ascii="Arimo" w:eastAsia="Times New Roman" w:hAnsi="Arimo" w:cs="Arial"/>
+                <w:b/>
+                <w:bCs/>
+                <w:color w:val="000000"/>
+              </w:rPr>
+              <w:t>Playing with toys</w:t>
+            </w:r>
           </w:p>
         </w:tc>
         <w:tc>
@@ -11401,6 +11463,13 @@
                 <w:color w:val="000000"/>
               </w:rPr>
             </w:pPr>
+            <w:r>
+              <w:rPr>
+                <w:rFonts w:ascii="Arimo" w:eastAsia="Times New Roman" w:hAnsi="Arimo" w:cs="Arial"/>
+                <w:color w:val="000000"/>
+              </w:rPr>
+              <w:t>Toy 2 Project Due</w:t>
+            </w:r>
           </w:p>
         </w:tc>
         <w:tc>
@@ -11442,21 +11511,7 @@
                 <w:color w:val="000000"/>
               </w:rPr>
               <w:br/>
-              <w:t xml:space="preserve">Toy </w:t>
-            </w:r>
-            <w:r>
-              <w:rPr>
-                <w:rFonts w:ascii="Arimo" w:eastAsia="Times New Roman" w:hAnsi="Arimo" w:cs="Arial"/>
-                <w:color w:val="000000"/>
-              </w:rPr>
-              <w:t>II</w:t>
-            </w:r>
-            <w:r>
-              <w:rPr>
-                <w:rFonts w:ascii="Arimo" w:eastAsia="Times New Roman" w:hAnsi="Arimo" w:cs="Arial"/>
-                <w:color w:val="000000"/>
-              </w:rPr>
-              <w:t>I Project: 6 hours</w:t>
+              <w:t>Toy III Project: 6 hours</w:t>
             </w:r>
           </w:p>
         </w:tc>
@@ -11575,26 +11630,35 @@
         <w:tc>
           <w:tcPr>
             <w:tcW w:w="1215" w:type="dxa"/>
-            <w:vMerge/>
-            <w:tcBorders>
-              <w:top w:val="single" w:sz="6" w:space="0" w:color="CCCCCC"/>
-              <w:left w:val="single" w:sz="6" w:space="0" w:color="CCCCCC"/>
-              <w:bottom w:val="single" w:sz="6" w:space="0" w:color="CCCCCC"/>
-              <w:right w:val="single" w:sz="6" w:space="0" w:color="D9D9D9"/>
-            </w:tcBorders>
-            <w:vAlign w:val="center"/>
-            <w:hideMark/>
-          </w:tcPr>
-          <w:p>
-            <w:pPr>
-              <w:spacing w:after="0" w:line="240" w:lineRule="auto"/>
-              <w:rPr>
-                <w:rFonts w:ascii="Arimo" w:eastAsia="Times New Roman" w:hAnsi="Arimo" w:cs="Arial"/>
-                <w:b/>
-                <w:bCs/>
-                <w:color w:val="000000"/>
-              </w:rPr>
-            </w:pPr>
+            <w:vMerge w:val="restart"/>
+            <w:tcBorders>
+              <w:top w:val="single" w:sz="4" w:space="0" w:color="auto"/>
+              <w:left w:val="single" w:sz="6" w:space="0" w:color="CCCCCC"/>
+              <w:right w:val="single" w:sz="6" w:space="0" w:color="D9D9D9"/>
+            </w:tcBorders>
+            <w:vAlign w:val="center"/>
+            <w:hideMark/>
+          </w:tcPr>
+          <w:p>
+            <w:pPr>
+              <w:spacing w:after="0" w:line="240" w:lineRule="auto"/>
+              <w:jc w:val="center"/>
+              <w:rPr>
+                <w:rFonts w:ascii="Arimo" w:eastAsia="Times New Roman" w:hAnsi="Arimo" w:cs="Arial"/>
+                <w:b/>
+                <w:bCs/>
+                <w:color w:val="000000"/>
+              </w:rPr>
+            </w:pPr>
+            <w:r>
+              <w:rPr>
+                <w:rFonts w:ascii="Arimo" w:eastAsia="Times New Roman" w:hAnsi="Arimo" w:cs="Arial"/>
+                <w:b/>
+                <w:bCs/>
+                <w:color w:val="000000"/>
+              </w:rPr>
+              <w:t>UE4 "Toy III"</w:t>
+            </w:r>
           </w:p>
         </w:tc>
         <w:tc>
@@ -11654,7 +11718,7 @@
                 <w:rFonts w:ascii="Arimo" w:eastAsia="Times New Roman" w:hAnsi="Arimo" w:cs="Arial"/>
                 <w:color w:val="000000"/>
               </w:rPr>
-              <w:t>Activity: Debugging</w:t>
+              <w:t xml:space="preserve">Activity: </w:t>
             </w:r>
           </w:p>
         </w:tc>
@@ -11679,19 +11743,11 @@
           <w:p>
             <w:pPr>
               <w:spacing w:after="0" w:line="240" w:lineRule="auto"/>
-              <w:jc w:val="center"/>
-              <w:rPr>
-                <w:rFonts w:ascii="Arimo" w:eastAsia="Times New Roman" w:hAnsi="Arimo" w:cs="Arial"/>
-                <w:color w:val="000000"/>
-              </w:rPr>
-            </w:pPr>
-            <w:r>
-              <w:rPr>
-                <w:rFonts w:ascii="Arimo" w:eastAsia="Times New Roman" w:hAnsi="Arimo" w:cs="Arial"/>
-                <w:color w:val="000000"/>
-              </w:rPr>
-              <w:t>Toy 3 Project Due</w:t>
-            </w:r>
+              <w:rPr>
+                <w:rFonts w:ascii="Arimo" w:eastAsia="Times New Roman" w:hAnsi="Arimo" w:cs="Arial"/>
+                <w:color w:val="000000"/>
+              </w:rPr>
+            </w:pPr>
           </w:p>
         </w:tc>
         <w:tc>
@@ -11848,9 +11904,8 @@
         <w:tc>
           <w:tcPr>
             <w:tcW w:w="1215" w:type="dxa"/>
-            <w:vMerge w:val="restart"/>
-            <w:tcBorders>
-              <w:top w:val="single" w:sz="6" w:space="0" w:color="CCCCCC"/>
+            <w:vMerge/>
+            <w:tcBorders>
               <w:left w:val="single" w:sz="6" w:space="0" w:color="CCCCCC"/>
               <w:bottom w:val="single" w:sz="6" w:space="0" w:color="CCCCCC"/>
               <w:right w:val="single" w:sz="6" w:space="0" w:color="D9D9D9"/>
@@ -11875,21 +11930,11 @@
                 <w:color w:val="000000"/>
               </w:rPr>
             </w:pPr>
-            <w:r>
-              <w:rPr>
-                <w:rFonts w:ascii="Arimo" w:eastAsia="Times New Roman" w:hAnsi="Arimo" w:cs="Arial"/>
-                <w:b/>
-                <w:bCs/>
-                <w:color w:val="000000"/>
-              </w:rPr>
-              <w:t>Group Game with toys</w:t>
-            </w:r>
           </w:p>
         </w:tc>
         <w:tc>
           <w:tcPr>
             <w:tcW w:w="1299" w:type="dxa"/>
-            <w:vMerge w:val="restart"/>
             <w:tcBorders>
               <w:top w:val="single" w:sz="6" w:space="0" w:color="CCCCCC"/>
               <w:left w:val="single" w:sz="6" w:space="0" w:color="CCCCCC"/>
@@ -11916,6 +11961,15 @@
                 <w:color w:val="000000"/>
               </w:rPr>
             </w:pPr>
+            <w:r>
+              <w:rPr>
+                <w:rFonts w:ascii="Arimo" w:eastAsia="Times New Roman" w:hAnsi="Arimo" w:cs="Arial"/>
+                <w:b/>
+                <w:bCs/>
+                <w:color w:val="000000"/>
+              </w:rPr>
+              <w:t>Playing with toys</w:t>
+            </w:r>
           </w:p>
         </w:tc>
         <w:tc>
@@ -11939,18 +11993,17 @@
           <w:p>
             <w:pPr>
               <w:spacing w:after="0" w:line="240" w:lineRule="auto"/>
-              <w:jc w:val="center"/>
-              <w:rPr>
-                <w:rFonts w:ascii="Arimo" w:eastAsia="Times New Roman" w:hAnsi="Arimo" w:cs="Arial"/>
-                <w:color w:val="000000"/>
-              </w:rPr>
-            </w:pPr>
-            <w:r>
-              <w:rPr>
-                <w:rFonts w:ascii="Arimo" w:eastAsia="Times New Roman" w:hAnsi="Arimo" w:cs="Arial"/>
-                <w:color w:val="000000"/>
-              </w:rPr>
-              <w:t>Activity: Forming Groups and roles</w:t>
+              <w:rPr>
+                <w:rFonts w:ascii="Arimo" w:eastAsia="Times New Roman" w:hAnsi="Arimo" w:cs="Arial"/>
+                <w:color w:val="000000"/>
+              </w:rPr>
+            </w:pPr>
+            <w:r>
+              <w:rPr>
+                <w:rFonts w:ascii="Arimo" w:eastAsia="Times New Roman" w:hAnsi="Arimo" w:cs="Arial"/>
+                <w:color w:val="000000"/>
+              </w:rPr>
+              <w:t>Activity: Play each other's fun</w:t>
             </w:r>
           </w:p>
         </w:tc>
@@ -11975,18 +12028,17 @@
           <w:p>
             <w:pPr>
               <w:spacing w:after="0" w:line="240" w:lineRule="auto"/>
-              <w:jc w:val="center"/>
-              <w:rPr>
-                <w:rFonts w:ascii="Arimo" w:eastAsia="Times New Roman" w:hAnsi="Arimo" w:cs="Arial"/>
-                <w:color w:val="000000"/>
-              </w:rPr>
-            </w:pPr>
-            <w:r>
-              <w:rPr>
-                <w:rFonts w:ascii="Arimo" w:eastAsia="Times New Roman" w:hAnsi="Arimo" w:cs="Arial"/>
-                <w:color w:val="000000"/>
-              </w:rPr>
-              <w:t>Come to class ready to share toys and brainstorm game ideas</w:t>
+              <w:rPr>
+                <w:rFonts w:ascii="Arimo" w:eastAsia="Times New Roman" w:hAnsi="Arimo" w:cs="Arial"/>
+                <w:color w:val="000000"/>
+              </w:rPr>
+            </w:pPr>
+            <w:r>
+              <w:rPr>
+                <w:rFonts w:ascii="Arimo" w:eastAsia="Times New Roman" w:hAnsi="Arimo" w:cs="Arial"/>
+                <w:color w:val="000000"/>
+              </w:rPr>
+              <w:t>Toy 3 Project Due</w:t>
             </w:r>
           </w:p>
         </w:tc>
@@ -12101,7 +12153,7 @@
               <w:bottom w:val="single" w:sz="6" w:space="0" w:color="D9D9D9"/>
               <w:right w:val="single" w:sz="6" w:space="0" w:color="D9D9D9"/>
             </w:tcBorders>
-            <w:shd w:val="clear" w:color="auto" w:fill="B7B7B7"/>
+            <w:shd w:val="clear" w:color="auto" w:fill="BFBFBF" w:themeFill="background1" w:themeFillShade="BF"/>
             <w:tcMar>
               <w:top w:w="30" w:type="dxa"/>
               <w:left w:w="45" w:type="dxa"/>
@@ -12142,7 +12194,7 @@
               <w:bottom w:val="single" w:sz="6" w:space="0" w:color="D9D9D9"/>
               <w:right w:val="single" w:sz="6" w:space="0" w:color="D9D9D9"/>
             </w:tcBorders>
-            <w:shd w:val="clear" w:color="auto" w:fill="B7B7B7"/>
+            <w:shd w:val="clear" w:color="auto" w:fill="BFBFBF" w:themeFill="background1" w:themeFillShade="BF"/>
             <w:tcMar>
               <w:top w:w="30" w:type="dxa"/>
               <w:left w:w="45" w:type="dxa"/>
@@ -12177,13 +12229,13 @@
         <w:tc>
           <w:tcPr>
             <w:tcW w:w="1215" w:type="dxa"/>
-            <w:vMerge/>
             <w:tcBorders>
               <w:top w:val="single" w:sz="6" w:space="0" w:color="CCCCCC"/>
               <w:left w:val="single" w:sz="6" w:space="0" w:color="CCCCCC"/>
               <w:bottom w:val="single" w:sz="6" w:space="0" w:color="CCCCCC"/>
               <w:right w:val="single" w:sz="6" w:space="0" w:color="D9D9D9"/>
             </w:tcBorders>
+            <w:shd w:val="clear" w:color="auto" w:fill="BFBFBF" w:themeFill="background1" w:themeFillShade="BF"/>
             <w:vAlign w:val="center"/>
             <w:hideMark/>
           </w:tcPr>
@@ -12202,13 +12254,13 @@
         <w:tc>
           <w:tcPr>
             <w:tcW w:w="1299" w:type="dxa"/>
-            <w:vMerge/>
-            <w:tcBorders>
-              <w:top w:val="single" w:sz="6" w:space="0" w:color="CCCCCC"/>
-              <w:left w:val="single" w:sz="6" w:space="0" w:color="CCCCCC"/>
-              <w:bottom w:val="single" w:sz="6" w:space="0" w:color="D9D9D9"/>
-              <w:right w:val="single" w:sz="6" w:space="0" w:color="D9D9D9"/>
-            </w:tcBorders>
+            <w:tcBorders>
+              <w:top w:val="single" w:sz="6" w:space="0" w:color="CCCCCC"/>
+              <w:left w:val="single" w:sz="6" w:space="0" w:color="CCCCCC"/>
+              <w:bottom w:val="single" w:sz="6" w:space="0" w:color="D9D9D9"/>
+              <w:right w:val="single" w:sz="6" w:space="0" w:color="D9D9D9"/>
+            </w:tcBorders>
+            <w:shd w:val="clear" w:color="auto" w:fill="BFBFBF" w:themeFill="background1" w:themeFillShade="BF"/>
             <w:vAlign w:val="center"/>
             <w:hideMark/>
           </w:tcPr>
@@ -12234,7 +12286,7 @@
               <w:bottom w:val="single" w:sz="6" w:space="0" w:color="D9D9D9"/>
               <w:right w:val="single" w:sz="6" w:space="0" w:color="D9D9D9"/>
             </w:tcBorders>
-            <w:shd w:val="clear" w:color="auto" w:fill="B7B7B7"/>
+            <w:shd w:val="clear" w:color="auto" w:fill="BFBFBF" w:themeFill="background1" w:themeFillShade="BF"/>
             <w:tcMar>
               <w:top w:w="30" w:type="dxa"/>
               <w:left w:w="45" w:type="dxa"/>
@@ -12266,7 +12318,7 @@
               <w:bottom w:val="single" w:sz="6" w:space="0" w:color="D9D9D9"/>
               <w:right w:val="single" w:sz="6" w:space="0" w:color="D9D9D9"/>
             </w:tcBorders>
-            <w:shd w:val="clear" w:color="auto" w:fill="B7B7B7"/>
+            <w:shd w:val="clear" w:color="auto" w:fill="BFBFBF" w:themeFill="background1" w:themeFillShade="BF"/>
           </w:tcPr>
           <w:p>
             <w:pPr>
@@ -12414,26 +12466,35 @@
         <w:tc>
           <w:tcPr>
             <w:tcW w:w="1215" w:type="dxa"/>
-            <w:vMerge/>
-            <w:tcBorders>
-              <w:top w:val="single" w:sz="6" w:space="0" w:color="CCCCCC"/>
-              <w:left w:val="single" w:sz="6" w:space="0" w:color="CCCCCC"/>
-              <w:bottom w:val="single" w:sz="6" w:space="0" w:color="CCCCCC"/>
-              <w:right w:val="single" w:sz="6" w:space="0" w:color="D9D9D9"/>
-            </w:tcBorders>
-            <w:vAlign w:val="center"/>
-            <w:hideMark/>
-          </w:tcPr>
-          <w:p>
-            <w:pPr>
-              <w:spacing w:after="0" w:line="240" w:lineRule="auto"/>
-              <w:rPr>
-                <w:rFonts w:ascii="Arimo" w:eastAsia="Times New Roman" w:hAnsi="Arimo" w:cs="Arial"/>
-                <w:b/>
-                <w:bCs/>
-                <w:color w:val="000000"/>
-              </w:rPr>
-            </w:pPr>
+            <w:vMerge w:val="restart"/>
+            <w:tcBorders>
+              <w:top w:val="single" w:sz="6" w:space="0" w:color="CCCCCC"/>
+              <w:left w:val="single" w:sz="6" w:space="0" w:color="CCCCCC"/>
+              <w:right w:val="single" w:sz="6" w:space="0" w:color="D9D9D9"/>
+            </w:tcBorders>
+            <w:vAlign w:val="center"/>
+            <w:hideMark/>
+          </w:tcPr>
+          <w:p>
+            <w:pPr>
+              <w:spacing w:after="0" w:line="240" w:lineRule="auto"/>
+              <w:jc w:val="center"/>
+              <w:rPr>
+                <w:rFonts w:ascii="Arimo" w:eastAsia="Times New Roman" w:hAnsi="Arimo" w:cs="Arial"/>
+                <w:b/>
+                <w:bCs/>
+                <w:color w:val="000000"/>
+              </w:rPr>
+            </w:pPr>
+            <w:r>
+              <w:rPr>
+                <w:rFonts w:ascii="Arimo" w:eastAsia="Times New Roman" w:hAnsi="Arimo" w:cs="Arial"/>
+                <w:b/>
+                <w:bCs/>
+                <w:color w:val="000000"/>
+              </w:rPr>
+              <w:t>Game with toys</w:t>
+            </w:r>
           </w:p>
         </w:tc>
         <w:tc>
@@ -12466,6 +12527,15 @@
                 <w:color w:val="000000"/>
               </w:rPr>
             </w:pPr>
+            <w:r>
+              <w:rPr>
+                <w:rFonts w:ascii="Arimo" w:eastAsia="Times New Roman" w:hAnsi="Arimo" w:cs="Arial"/>
+                <w:b/>
+                <w:bCs/>
+                <w:color w:val="000000"/>
+              </w:rPr>
+              <w:t>Toys &amp; Games</w:t>
+            </w:r>
           </w:p>
         </w:tc>
         <w:tc>
@@ -12500,7 +12570,28 @@
                 <w:rFonts w:ascii="Arimo" w:eastAsia="Times New Roman" w:hAnsi="Arimo" w:cs="Arial"/>
                 <w:color w:val="000000"/>
               </w:rPr>
-              <w:t>Activity: present research for prototyping</w:t>
+              <w:t>Activity:</w:t>
+            </w:r>
+            <w:r>
+              <w:rPr>
+                <w:rFonts w:ascii="Arimo" w:eastAsia="Times New Roman" w:hAnsi="Arimo" w:cs="Arial"/>
+                <w:color w:val="000000"/>
+              </w:rPr>
+              <w:t xml:space="preserve"> </w:t>
+            </w:r>
+            <w:r>
+              <w:rPr>
+                <w:rFonts w:ascii="Arimo" w:eastAsia="Times New Roman" w:hAnsi="Arimo" w:cs="Arial"/>
+                <w:color w:val="000000"/>
+              </w:rPr>
+              <w:t xml:space="preserve">Groups </w:t>
+            </w:r>
+            <w:r>
+              <w:rPr>
+                <w:rFonts w:ascii="Arimo" w:eastAsia="Times New Roman" w:hAnsi="Arimo" w:cs="Arial"/>
+                <w:color w:val="000000"/>
+              </w:rPr>
+              <w:t>Toys &amp; Games</w:t>
             </w:r>
           </w:p>
         </w:tc>
@@ -12525,19 +12616,11 @@
           <w:p>
             <w:pPr>
               <w:spacing w:after="0" w:line="240" w:lineRule="auto"/>
-              <w:jc w:val="center"/>
-              <w:rPr>
-                <w:rFonts w:ascii="Arimo" w:eastAsia="Times New Roman" w:hAnsi="Arimo" w:cs="Arial"/>
-                <w:color w:val="000000"/>
-              </w:rPr>
-            </w:pPr>
-            <w:r>
-              <w:rPr>
-                <w:rFonts w:ascii="Arimo" w:eastAsia="Times New Roman" w:hAnsi="Arimo" w:cs="Arial"/>
-                <w:color w:val="000000"/>
-              </w:rPr>
-              <w:t>Blog 8: Group game exploration topic</w:t>
-            </w:r>
+              <w:rPr>
+                <w:rFonts w:ascii="Arimo" w:eastAsia="Times New Roman" w:hAnsi="Arimo" w:cs="Arial"/>
+                <w:color w:val="000000"/>
+              </w:rPr>
+            </w:pPr>
           </w:p>
         </w:tc>
         <w:tc>
@@ -12700,9 +12783,7 @@
             <w:tcW w:w="1215" w:type="dxa"/>
             <w:vMerge/>
             <w:tcBorders>
-              <w:top w:val="single" w:sz="6" w:space="0" w:color="CCCCCC"/>
-              <w:left w:val="single" w:sz="6" w:space="0" w:color="CCCCCC"/>
-              <w:bottom w:val="single" w:sz="6" w:space="0" w:color="CCCCCC"/>
+              <w:left w:val="single" w:sz="6" w:space="0" w:color="CCCCCC"/>
               <w:right w:val="single" w:sz="6" w:space="0" w:color="D9D9D9"/>
             </w:tcBorders>
             <w:vAlign w:val="center"/>
@@ -12779,6 +12860,13 @@
               </w:rPr>
               <w:t>Activity: prototyping</w:t>
             </w:r>
+            <w:r>
+              <w:rPr>
+                <w:rFonts w:ascii="Arimo" w:eastAsia="Times New Roman" w:hAnsi="Arimo" w:cs="Arial"/>
+                <w:color w:val="000000"/>
+              </w:rPr>
+              <w:t xml:space="preserve"> Toys &amp; Games</w:t>
+            </w:r>
           </w:p>
         </w:tc>
         <w:tc>
@@ -12808,6 +12896,13 @@
                 <w:color w:val="000000"/>
               </w:rPr>
             </w:pPr>
+            <w:r>
+              <w:rPr>
+                <w:rFonts w:ascii="Arimo" w:eastAsia="Times New Roman" w:hAnsi="Arimo" w:cs="Arial"/>
+                <w:color w:val="000000"/>
+              </w:rPr>
+              <w:t>Blog 8: Group game exploration topic</w:t>
+            </w:r>
           </w:p>
         </w:tc>
         <w:tc>
@@ -12965,9 +13060,7 @@
             <w:tcW w:w="1215" w:type="dxa"/>
             <w:vMerge/>
             <w:tcBorders>
-              <w:top w:val="single" w:sz="6" w:space="0" w:color="CCCCCC"/>
-              <w:left w:val="single" w:sz="6" w:space="0" w:color="CCCCCC"/>
-              <w:bottom w:val="single" w:sz="6" w:space="0" w:color="CCCCCC"/>
+              <w:left w:val="single" w:sz="6" w:space="0" w:color="CCCCCC"/>
               <w:right w:val="single" w:sz="6" w:space="0" w:color="D9D9D9"/>
             </w:tcBorders>
             <w:vAlign w:val="center"/>
@@ -13014,6 +13107,15 @@
                 <w:color w:val="000000"/>
               </w:rPr>
             </w:pPr>
+            <w:r>
+              <w:rPr>
+                <w:rFonts w:ascii="Arimo" w:eastAsia="Times New Roman" w:hAnsi="Arimo" w:cs="Arial"/>
+                <w:b/>
+                <w:bCs/>
+                <w:color w:val="000000"/>
+              </w:rPr>
+              <w:t>Toys &amp; Games</w:t>
+            </w:r>
           </w:p>
         </w:tc>
         <w:tc>
@@ -13050,15 +13152,13 @@
               </w:rPr>
               <w:t xml:space="preserve">Activity: </w:t>
             </w:r>
-            <w:proofErr w:type="spellStart"/>
-            <w:r>
-              <w:rPr>
-                <w:rFonts w:ascii="Arimo" w:eastAsia="Times New Roman" w:hAnsi="Arimo" w:cs="Arial"/>
-                <w:color w:val="000000"/>
-              </w:rPr>
-              <w:t>prototpying</w:t>
-            </w:r>
-            <w:proofErr w:type="spellEnd"/>
+            <w:r>
+              <w:rPr>
+                <w:rFonts w:ascii="Arimo" w:eastAsia="Times New Roman" w:hAnsi="Arimo" w:cs="Arial"/>
+                <w:color w:val="000000"/>
+              </w:rPr>
+              <w:t>prototyping Toys &amp; Games</w:t>
+            </w:r>
           </w:p>
         </w:tc>
         <w:tc>
@@ -13270,8 +13370,8 @@
         <w:tc>
           <w:tcPr>
             <w:tcW w:w="1215" w:type="dxa"/>
-            <w:tcBorders>
-              <w:top w:val="single" w:sz="6" w:space="0" w:color="CCCCCC"/>
+            <w:vMerge/>
+            <w:tcBorders>
               <w:left w:val="single" w:sz="6" w:space="0" w:color="CCCCCC"/>
               <w:bottom w:val="single" w:sz="6" w:space="0" w:color="D9D9D9"/>
               <w:right w:val="single" w:sz="6" w:space="0" w:color="D9D9D9"/>

</xml_diff>